<commit_message>
tambah cover: EP02 SOP pengendalian BMHP, SOP perencanaan kebutuhan BMHP
</commit_message>
<xml_diff>
--- a/ukp/3.10_Kefarmasian/EP 02/SOP Pengendalian Sediaan Farmasi dan Bahan Medis Habis Pakai.docx
+++ b/ukp/3.10_Kefarmasian/EP 02/SOP Pengendalian Sediaan Farmasi dan Bahan Medis Habis Pakai.docx
@@ -2,6 +2,707 @@
 <file path=word/document.xml><?xml version="1.0" encoding="utf-8"?>
 <w:document xmlns:wpc="http://schemas.microsoft.com/office/word/2010/wordprocessingCanvas" xmlns:mc="http://schemas.openxmlformats.org/markup-compatibility/2006" xmlns:o="urn:schemas-microsoft-com:office:office" xmlns:r="http://schemas.openxmlformats.org/officeDocument/2006/relationships" xmlns:m="http://schemas.openxmlformats.org/officeDocument/2006/math" xmlns:v="urn:schemas-microsoft-com:vml" xmlns:wp14="http://schemas.microsoft.com/office/word/2010/wordprocessingDrawing" xmlns:wp="http://schemas.openxmlformats.org/drawingml/2006/wordprocessingDrawing" xmlns:w="http://schemas.openxmlformats.org/wordprocessingml/2006/main" xmlns:w14="http://schemas.microsoft.com/office/word/2010/wordml" xmlns:w10="urn:schemas-microsoft-com:office:word" xmlns:w15="http://schemas.microsoft.com/office/word/2012/wordml" xmlns:wpg="http://schemas.microsoft.com/office/word/2010/wordprocessingGroup" xmlns:wpi="http://schemas.microsoft.com/office/word/2010/wordprocessingInk" xmlns:wne="http://schemas.microsoft.com/office/word/2006/wordml" xmlns:wps="http://schemas.microsoft.com/office/word/2010/wordprocessingShape" xmlns:wpsCustomData="http://www.wps.cn/officeDocument/2013/wpsCustomData" mc:Ignorable="w14 w15 wp14">
   <w:body>
+    <w:tbl>
+      <w:tblPr>
+        <w:tblStyle w:val="3"/>
+        <w:tblW w:w="0" w:type="auto"/>
+        <w:tblInd w:w="0" w:type="dxa"/>
+        <w:tblLayout w:type="autofit"/>
+        <w:tblCellMar>
+          <w:top w:w="0" w:type="dxa"/>
+          <w:left w:w="108" w:type="dxa"/>
+          <w:bottom w:w="0" w:type="dxa"/>
+          <w:right w:w="108" w:type="dxa"/>
+        </w:tblCellMar>
+      </w:tblPr>
+      <w:tblGrid>
+        <w:gridCol w:w="2376"/>
+        <w:gridCol w:w="4820"/>
+        <w:gridCol w:w="2047"/>
+      </w:tblGrid>
+      <w:tr>
+        <w:tblPrEx>
+          <w:tblCellMar>
+            <w:top w:w="0" w:type="dxa"/>
+            <w:left w:w="108" w:type="dxa"/>
+            <w:bottom w:w="0" w:type="dxa"/>
+            <w:right w:w="108" w:type="dxa"/>
+          </w:tblCellMar>
+        </w:tblPrEx>
+        <w:tc>
+          <w:tcPr>
+            <w:tcW w:w="2376" w:type="dxa"/>
+            <w:noWrap w:val="0"/>
+            <w:vAlign w:val="top"/>
+          </w:tcPr>
+          <w:p>
+            <w:pPr>
+              <w:spacing w:after="0" w:line="240" w:lineRule="auto"/>
+              <w:ind w:left="0" w:right="0" w:firstLine="0"/>
+              <w:jc w:val="left"/>
+              <w:rPr>
+                <w:rFonts w:ascii="Bookman Old Style" w:hAnsi="Bookman Old Style" w:cs="Arial"/>
+              </w:rPr>
+            </w:pPr>
+            <w:r>
+              <w:rPr>
+                <w:rFonts w:ascii="Bookman Old Style" w:hAnsi="Bookman Old Style" w:eastAsia="Times New Roman" w:cs="Arial"/>
+                <w:lang w:val="en-GB" w:eastAsia="en-GB"/>
+              </w:rPr>
+              <w:br w:type="page"/>
+            </w:r>
+            <w:r>
+              <w:rPr>
+                <w:rFonts w:ascii="Arial" w:hAnsi="Arial" w:cs="Arial"/>
+              </w:rPr>
+              <w:drawing>
+                <wp:anchor distT="0" distB="0" distL="114300" distR="114300" simplePos="0" relativeHeight="251661312" behindDoc="0" locked="0" layoutInCell="1" allowOverlap="1">
+                  <wp:simplePos x="0" y="0"/>
+                  <wp:positionH relativeFrom="column">
+                    <wp:posOffset>123825</wp:posOffset>
+                  </wp:positionH>
+                  <wp:positionV relativeFrom="paragraph">
+                    <wp:posOffset>294005</wp:posOffset>
+                  </wp:positionV>
+                  <wp:extent cx="1278890" cy="1259840"/>
+                  <wp:effectExtent l="0" t="0" r="16510" b="16510"/>
+                  <wp:wrapNone/>
+                  <wp:docPr id="5" name="Picture 4" descr="Description: http://bintankab.go.id/master/wp-content/uploads/2013/05/bintan.png"/>
+                  <wp:cNvGraphicFramePr>
+                    <a:graphicFrameLocks xmlns:a="http://schemas.openxmlformats.org/drawingml/2006/main" noChangeAspect="1"/>
+                  </wp:cNvGraphicFramePr>
+                  <a:graphic xmlns:a="http://schemas.openxmlformats.org/drawingml/2006/main">
+                    <a:graphicData uri="http://schemas.openxmlformats.org/drawingml/2006/picture">
+                      <pic:pic xmlns:pic="http://schemas.openxmlformats.org/drawingml/2006/picture">
+                        <pic:nvPicPr>
+                          <pic:cNvPr id="5" name="Picture 4" descr="Description: http://bintankab.go.id/master/wp-content/uploads/2013/05/bintan.png"/>
+                          <pic:cNvPicPr>
+                            <a:picLocks noChangeAspect="1"/>
+                          </pic:cNvPicPr>
+                        </pic:nvPicPr>
+                        <pic:blipFill>
+                          <a:blip r:embed="rId6" r:link="rId7"/>
+                          <a:stretch>
+                            <a:fillRect/>
+                          </a:stretch>
+                        </pic:blipFill>
+                        <pic:spPr>
+                          <a:xfrm>
+                            <a:off x="0" y="0"/>
+                            <a:ext cx="1278890" cy="1259840"/>
+                          </a:xfrm>
+                          <a:prstGeom prst="rect">
+                            <a:avLst/>
+                          </a:prstGeom>
+                          <a:noFill/>
+                          <a:ln>
+                            <a:noFill/>
+                          </a:ln>
+                        </pic:spPr>
+                      </pic:pic>
+                    </a:graphicData>
+                  </a:graphic>
+                </wp:anchor>
+              </w:drawing>
+            </w:r>
+          </w:p>
+        </w:tc>
+        <w:tc>
+          <w:tcPr>
+            <w:tcW w:w="4820" w:type="dxa"/>
+            <w:noWrap w:val="0"/>
+            <w:vAlign w:val="top"/>
+          </w:tcPr>
+          <w:p>
+            <w:pPr>
+              <w:jc w:val="center"/>
+              <w:rPr>
+                <w:rFonts w:ascii="Bookman Old Style" w:hAnsi="Bookman Old Style" w:cs="Arial"/>
+              </w:rPr>
+            </w:pPr>
+          </w:p>
+        </w:tc>
+        <w:tc>
+          <w:tcPr>
+            <w:tcW w:w="2047" w:type="dxa"/>
+            <w:noWrap w:val="0"/>
+            <w:vAlign w:val="top"/>
+          </w:tcPr>
+          <w:p>
+            <w:pPr>
+              <w:jc w:val="center"/>
+              <w:rPr>
+                <w:rFonts w:ascii="Bookman Old Style" w:hAnsi="Bookman Old Style" w:cs="Arial"/>
+              </w:rPr>
+            </w:pPr>
+            <w:r>
+              <w:rPr>
+                <w:rFonts w:ascii="Arial" w:hAnsi="Arial" w:cs="Arial"/>
+              </w:rPr>
+              <w:drawing>
+                <wp:anchor distT="0" distB="0" distL="114300" distR="114300" simplePos="0" relativeHeight="251662336" behindDoc="0" locked="0" layoutInCell="1" allowOverlap="1">
+                  <wp:simplePos x="0" y="0"/>
+                  <wp:positionH relativeFrom="column">
+                    <wp:posOffset>42545</wp:posOffset>
+                  </wp:positionH>
+                  <wp:positionV relativeFrom="paragraph">
+                    <wp:posOffset>105410</wp:posOffset>
+                  </wp:positionV>
+                  <wp:extent cx="1095375" cy="1133475"/>
+                  <wp:effectExtent l="0" t="0" r="9525" b="9525"/>
+                  <wp:wrapSquare wrapText="bothSides"/>
+                  <wp:docPr id="6" name="Picture 1"/>
+                  <wp:cNvGraphicFramePr>
+                    <a:graphicFrameLocks xmlns:a="http://schemas.openxmlformats.org/drawingml/2006/main" noChangeAspect="1"/>
+                  </wp:cNvGraphicFramePr>
+                  <a:graphic xmlns:a="http://schemas.openxmlformats.org/drawingml/2006/main">
+                    <a:graphicData uri="http://schemas.openxmlformats.org/drawingml/2006/picture">
+                      <pic:pic xmlns:pic="http://schemas.openxmlformats.org/drawingml/2006/picture">
+                        <pic:nvPicPr>
+                          <pic:cNvPr id="6" name="Picture 1"/>
+                          <pic:cNvPicPr>
+                            <a:picLocks noChangeAspect="1"/>
+                          </pic:cNvPicPr>
+                        </pic:nvPicPr>
+                        <pic:blipFill>
+                          <a:blip r:embed="rId8"/>
+                          <a:stretch>
+                            <a:fillRect/>
+                          </a:stretch>
+                        </pic:blipFill>
+                        <pic:spPr>
+                          <a:xfrm>
+                            <a:off x="0" y="0"/>
+                            <a:ext cx="1095375" cy="1133475"/>
+                          </a:xfrm>
+                          <a:prstGeom prst="rect">
+                            <a:avLst/>
+                          </a:prstGeom>
+                          <a:noFill/>
+                          <a:ln>
+                            <a:noFill/>
+                          </a:ln>
+                        </pic:spPr>
+                      </pic:pic>
+                    </a:graphicData>
+                  </a:graphic>
+                </wp:anchor>
+              </w:drawing>
+            </w:r>
+          </w:p>
+        </w:tc>
+      </w:tr>
+    </w:tbl>
+    <w:p>
+      <w:pPr>
+        <w:jc w:val="center"/>
+        <w:rPr>
+          <w:rFonts w:ascii="Bookman Old Style" w:hAnsi="Bookman Old Style" w:cs="Arial"/>
+        </w:rPr>
+      </w:pPr>
+    </w:p>
+    <w:p>
+      <w:pPr>
+        <w:jc w:val="center"/>
+        <w:rPr>
+          <w:rFonts w:ascii="Bookman Old Style" w:hAnsi="Bookman Old Style" w:cs="Arial"/>
+        </w:rPr>
+      </w:pPr>
+    </w:p>
+    <w:p>
+      <w:pPr>
+        <w:jc w:val="center"/>
+        <w:rPr>
+          <w:rFonts w:ascii="Bookman Old Style" w:hAnsi="Bookman Old Style" w:cs="Arial"/>
+          <w:b/>
+          <w:bCs/>
+          <w:sz w:val="40"/>
+        </w:rPr>
+      </w:pPr>
+    </w:p>
+    <w:p>
+      <w:pPr>
+        <w:jc w:val="center"/>
+        <w:rPr>
+          <w:rFonts w:ascii="Bookman Old Style" w:hAnsi="Bookman Old Style" w:cs="Arial"/>
+          <w:b/>
+          <w:bCs/>
+          <w:sz w:val="40"/>
+        </w:rPr>
+      </w:pPr>
+      <w:r>
+        <w:rPr>
+          <w:rFonts w:ascii="Bookman Old Style" w:hAnsi="Bookman Old Style" w:cs="Arial"/>
+          <w:b/>
+          <w:bCs/>
+          <w:sz w:val="40"/>
+        </w:rPr>
+        <w:t>Standard Operasional Procedure (SOP)</w:t>
+      </w:r>
+    </w:p>
+    <w:p>
+      <w:pPr>
+        <w:ind w:left="0" w:leftChars="0" w:firstLine="133" w:firstLineChars="0"/>
+        <w:jc w:val="center"/>
+        <w:rPr>
+          <w:rFonts w:ascii="Bookman Old Style" w:hAnsi="Bookman Old Style" w:cs="Arial"/>
+          <w:b/>
+          <w:sz w:val="40"/>
+          <w:szCs w:val="40"/>
+        </w:rPr>
+      </w:pPr>
+      <w:r>
+        <w:rPr>
+          <w:rFonts w:hint="default" w:ascii="Bookman Old Style" w:hAnsi="Bookman Old Style" w:cs="Arial"/>
+          <w:b/>
+          <w:sz w:val="40"/>
+          <w:szCs w:val="40"/>
+        </w:rPr>
+        <w:t>Pengendalian Sediaan Farmasi dan Bahan Medis Habis Pakai</w:t>
+      </w:r>
+    </w:p>
+    <w:tbl>
+      <w:tblPr>
+        <w:tblStyle w:val="3"/>
+        <w:tblW w:w="0" w:type="auto"/>
+        <w:tblInd w:w="2093" w:type="dxa"/>
+        <w:tblBorders>
+          <w:top w:val="single" w:color="000000" w:sz="4" w:space="0"/>
+          <w:left w:val="single" w:color="000000" w:sz="4" w:space="0"/>
+          <w:bottom w:val="single" w:color="000000" w:sz="4" w:space="0"/>
+          <w:right w:val="single" w:color="000000" w:sz="4" w:space="0"/>
+          <w:insideH w:val="single" w:color="000000" w:sz="4" w:space="0"/>
+          <w:insideV w:val="single" w:color="000000" w:sz="4" w:space="0"/>
+        </w:tblBorders>
+        <w:tblLayout w:type="autofit"/>
+        <w:tblCellMar>
+          <w:top w:w="0" w:type="dxa"/>
+          <w:left w:w="108" w:type="dxa"/>
+          <w:bottom w:w="0" w:type="dxa"/>
+          <w:right w:w="108" w:type="dxa"/>
+        </w:tblCellMar>
+      </w:tblPr>
+      <w:tblGrid>
+        <w:gridCol w:w="2511"/>
+        <w:gridCol w:w="2693"/>
+      </w:tblGrid>
+      <w:tr>
+        <w:tblPrEx>
+          <w:tblBorders>
+            <w:top w:val="single" w:color="000000" w:sz="4" w:space="0"/>
+            <w:left w:val="single" w:color="000000" w:sz="4" w:space="0"/>
+            <w:bottom w:val="single" w:color="000000" w:sz="4" w:space="0"/>
+            <w:right w:val="single" w:color="000000" w:sz="4" w:space="0"/>
+            <w:insideH w:val="single" w:color="000000" w:sz="4" w:space="0"/>
+            <w:insideV w:val="single" w:color="000000" w:sz="4" w:space="0"/>
+          </w:tblBorders>
+          <w:tblCellMar>
+            <w:top w:w="0" w:type="dxa"/>
+            <w:left w:w="108" w:type="dxa"/>
+            <w:bottom w:w="0" w:type="dxa"/>
+            <w:right w:w="108" w:type="dxa"/>
+          </w:tblCellMar>
+        </w:tblPrEx>
+        <w:tc>
+          <w:tcPr>
+            <w:tcW w:w="1796" w:type="dxa"/>
+            <w:noWrap w:val="0"/>
+            <w:vAlign w:val="top"/>
+          </w:tcPr>
+          <w:p>
+            <w:pPr>
+              <w:spacing w:after="0" w:line="240" w:lineRule="auto"/>
+              <w:rPr>
+                <w:rFonts w:ascii="Bookman Old Style" w:hAnsi="Bookman Old Style" w:cs="Arial"/>
+                <w:b/>
+                <w:sz w:val="20"/>
+                <w:szCs w:val="20"/>
+              </w:rPr>
+            </w:pPr>
+            <w:r>
+              <w:rPr>
+                <w:rFonts w:ascii="Bookman Old Style" w:hAnsi="Bookman Old Style" w:cs="Arial"/>
+                <w:b/>
+                <w:sz w:val="20"/>
+                <w:szCs w:val="20"/>
+              </w:rPr>
+              <w:t>Nomor        :</w:t>
+            </w:r>
+          </w:p>
+        </w:tc>
+        <w:tc>
+          <w:tcPr>
+            <w:tcW w:w="2693" w:type="dxa"/>
+            <w:noWrap w:val="0"/>
+            <w:vAlign w:val="top"/>
+          </w:tcPr>
+          <w:p>
+            <w:pPr>
+              <w:spacing w:line="240" w:lineRule="auto"/>
+              <w:rPr>
+                <w:rFonts w:hint="default" w:ascii="Bookman Old Style" w:hAnsi="Bookman Old Style" w:cs="Arial"/>
+                <w:lang w:val="en-US"/>
+              </w:rPr>
+            </w:pPr>
+            <w:r>
+              <w:rPr>
+                <w:rFonts w:hint="default" w:ascii="Bookman Old Style" w:hAnsi="Bookman Old Style" w:cs="Arial"/>
+                <w:lang w:val="en-US"/>
+              </w:rPr>
+              <w:t>359/SOP/3/2024</w:t>
+            </w:r>
+          </w:p>
+        </w:tc>
+      </w:tr>
+      <w:tr>
+        <w:tblPrEx>
+          <w:tblBorders>
+            <w:top w:val="single" w:color="000000" w:sz="4" w:space="0"/>
+            <w:left w:val="single" w:color="000000" w:sz="4" w:space="0"/>
+            <w:bottom w:val="single" w:color="000000" w:sz="4" w:space="0"/>
+            <w:right w:val="single" w:color="000000" w:sz="4" w:space="0"/>
+            <w:insideH w:val="single" w:color="000000" w:sz="4" w:space="0"/>
+            <w:insideV w:val="single" w:color="000000" w:sz="4" w:space="0"/>
+          </w:tblBorders>
+          <w:tblCellMar>
+            <w:top w:w="0" w:type="dxa"/>
+            <w:left w:w="108" w:type="dxa"/>
+            <w:bottom w:w="0" w:type="dxa"/>
+            <w:right w:w="108" w:type="dxa"/>
+          </w:tblCellMar>
+        </w:tblPrEx>
+        <w:tc>
+          <w:tcPr>
+            <w:tcW w:w="1796" w:type="dxa"/>
+            <w:noWrap w:val="0"/>
+            <w:vAlign w:val="top"/>
+          </w:tcPr>
+          <w:p>
+            <w:pPr>
+              <w:spacing w:after="0" w:line="240" w:lineRule="auto"/>
+              <w:rPr>
+                <w:rFonts w:ascii="Bookman Old Style" w:hAnsi="Bookman Old Style" w:cs="Arial"/>
+                <w:b/>
+                <w:sz w:val="20"/>
+                <w:szCs w:val="20"/>
+              </w:rPr>
+            </w:pPr>
+            <w:r>
+              <w:rPr>
+                <w:rFonts w:ascii="Bookman Old Style" w:hAnsi="Bookman Old Style" w:cs="Arial"/>
+                <w:b/>
+                <w:sz w:val="20"/>
+                <w:szCs w:val="20"/>
+              </w:rPr>
+              <w:t>Revisi Ke    :</w:t>
+            </w:r>
+          </w:p>
+        </w:tc>
+        <w:tc>
+          <w:tcPr>
+            <w:tcW w:w="2693" w:type="dxa"/>
+            <w:noWrap w:val="0"/>
+            <w:vAlign w:val="top"/>
+          </w:tcPr>
+          <w:p>
+            <w:pPr>
+              <w:spacing w:line="240" w:lineRule="auto"/>
+              <w:rPr>
+                <w:rFonts w:hint="default" w:ascii="Bookman Old Style" w:hAnsi="Bookman Old Style" w:cs="Arial"/>
+                <w:lang w:val="en-US"/>
+              </w:rPr>
+            </w:pPr>
+            <w:r>
+              <w:rPr>
+                <w:rFonts w:hint="default" w:ascii="Bookman Old Style" w:hAnsi="Bookman Old Style" w:cs="Arial"/>
+                <w:lang w:val="en-US"/>
+              </w:rPr>
+              <w:t>00</w:t>
+            </w:r>
+          </w:p>
+        </w:tc>
+      </w:tr>
+      <w:tr>
+        <w:tblPrEx>
+          <w:tblBorders>
+            <w:top w:val="single" w:color="000000" w:sz="4" w:space="0"/>
+            <w:left w:val="single" w:color="000000" w:sz="4" w:space="0"/>
+            <w:bottom w:val="single" w:color="000000" w:sz="4" w:space="0"/>
+            <w:right w:val="single" w:color="000000" w:sz="4" w:space="0"/>
+            <w:insideH w:val="single" w:color="000000" w:sz="4" w:space="0"/>
+            <w:insideV w:val="single" w:color="000000" w:sz="4" w:space="0"/>
+          </w:tblBorders>
+          <w:tblCellMar>
+            <w:top w:w="0" w:type="dxa"/>
+            <w:left w:w="108" w:type="dxa"/>
+            <w:bottom w:w="0" w:type="dxa"/>
+            <w:right w:w="108" w:type="dxa"/>
+          </w:tblCellMar>
+        </w:tblPrEx>
+        <w:tc>
+          <w:tcPr>
+            <w:tcW w:w="1796" w:type="dxa"/>
+            <w:noWrap w:val="0"/>
+            <w:vAlign w:val="top"/>
+          </w:tcPr>
+          <w:p>
+            <w:pPr>
+              <w:spacing w:after="0" w:line="240" w:lineRule="auto"/>
+              <w:rPr>
+                <w:rFonts w:ascii="Bookman Old Style" w:hAnsi="Bookman Old Style" w:cs="Arial"/>
+                <w:b/>
+                <w:sz w:val="20"/>
+                <w:szCs w:val="20"/>
+              </w:rPr>
+            </w:pPr>
+            <w:r>
+              <w:rPr>
+                <w:rFonts w:ascii="Bookman Old Style" w:hAnsi="Bookman Old Style" w:cs="Arial"/>
+                <w:b/>
+                <w:sz w:val="20"/>
+                <w:szCs w:val="20"/>
+              </w:rPr>
+              <w:t>Berlaku Tgl:</w:t>
+            </w:r>
+          </w:p>
+        </w:tc>
+        <w:tc>
+          <w:tcPr>
+            <w:tcW w:w="2693" w:type="dxa"/>
+            <w:noWrap w:val="0"/>
+            <w:vAlign w:val="top"/>
+          </w:tcPr>
+          <w:p>
+            <w:pPr>
+              <w:spacing w:line="240" w:lineRule="auto"/>
+              <w:rPr>
+                <w:rFonts w:hint="default" w:ascii="Bookman Old Style" w:hAnsi="Bookman Old Style" w:cs="Arial"/>
+                <w:lang w:val="en-US"/>
+              </w:rPr>
+            </w:pPr>
+            <w:r>
+              <w:rPr>
+                <w:rFonts w:hint="default" w:ascii="Bookman Old Style" w:hAnsi="Bookman Old Style" w:cs="Arial"/>
+                <w:lang w:val="en-US"/>
+              </w:rPr>
+              <w:t>11 Januari 2024</w:t>
+            </w:r>
+          </w:p>
+        </w:tc>
+      </w:tr>
+    </w:tbl>
+    <w:p>
+      <w:pPr>
+        <w:spacing w:after="0" w:line="240" w:lineRule="auto"/>
+        <w:jc w:val="center"/>
+        <w:rPr>
+          <w:rFonts w:ascii="Bookman Old Style" w:hAnsi="Bookman Old Style" w:cs="Arial"/>
+        </w:rPr>
+      </w:pPr>
+    </w:p>
+    <w:p>
+      <w:pPr>
+        <w:spacing w:after="0" w:line="240" w:lineRule="auto"/>
+        <w:jc w:val="center"/>
+        <w:rPr>
+          <w:rFonts w:ascii="Bookman Old Style" w:hAnsi="Bookman Old Style" w:cs="Arial"/>
+          <w:b/>
+          <w:sz w:val="32"/>
+        </w:rPr>
+      </w:pPr>
+    </w:p>
+    <w:p>
+      <w:pPr>
+        <w:spacing w:after="0" w:line="240" w:lineRule="auto"/>
+        <w:jc w:val="center"/>
+        <w:rPr>
+          <w:rFonts w:ascii="Bookman Old Style" w:hAnsi="Bookman Old Style" w:cs="Arial"/>
+          <w:b/>
+          <w:sz w:val="32"/>
+        </w:rPr>
+      </w:pPr>
+    </w:p>
+    <w:p>
+      <w:pPr>
+        <w:spacing w:after="0" w:line="240" w:lineRule="auto"/>
+        <w:jc w:val="center"/>
+        <w:rPr>
+          <w:rFonts w:ascii="Bookman Old Style" w:hAnsi="Bookman Old Style" w:cs="Arial"/>
+          <w:b/>
+          <w:sz w:val="32"/>
+        </w:rPr>
+      </w:pPr>
+    </w:p>
+    <w:p>
+      <w:pPr>
+        <w:spacing w:after="0" w:line="240" w:lineRule="auto"/>
+        <w:jc w:val="center"/>
+        <w:rPr>
+          <w:rFonts w:ascii="Bookman Old Style" w:hAnsi="Bookman Old Style" w:cs="Arial"/>
+          <w:b/>
+          <w:sz w:val="32"/>
+        </w:rPr>
+      </w:pPr>
+    </w:p>
+    <w:p>
+      <w:pPr>
+        <w:spacing w:after="0" w:line="240" w:lineRule="auto"/>
+        <w:jc w:val="center"/>
+        <w:rPr>
+          <w:rFonts w:ascii="Bookman Old Style" w:hAnsi="Bookman Old Style" w:cs="Arial"/>
+          <w:b/>
+          <w:sz w:val="32"/>
+        </w:rPr>
+      </w:pPr>
+    </w:p>
+    <w:p>
+      <w:pPr>
+        <w:spacing w:after="0" w:line="240" w:lineRule="auto"/>
+        <w:jc w:val="center"/>
+        <w:rPr>
+          <w:rFonts w:ascii="Bookman Old Style" w:hAnsi="Bookman Old Style" w:cs="Arial"/>
+          <w:b/>
+          <w:sz w:val="32"/>
+        </w:rPr>
+      </w:pPr>
+    </w:p>
+    <w:p>
+      <w:pPr>
+        <w:spacing w:after="0" w:line="240" w:lineRule="auto"/>
+        <w:jc w:val="center"/>
+        <w:rPr>
+          <w:rFonts w:ascii="Bookman Old Style" w:hAnsi="Bookman Old Style" w:cs="Arial"/>
+          <w:b/>
+          <w:sz w:val="32"/>
+        </w:rPr>
+      </w:pPr>
+    </w:p>
+    <w:p>
+      <w:pPr>
+        <w:spacing w:after="0" w:line="240" w:lineRule="auto"/>
+        <w:jc w:val="center"/>
+        <w:rPr>
+          <w:rFonts w:ascii="Bookman Old Style" w:hAnsi="Bookman Old Style" w:cs="Arial"/>
+          <w:b/>
+          <w:sz w:val="32"/>
+        </w:rPr>
+      </w:pPr>
+    </w:p>
+    <w:p>
+      <w:pPr>
+        <w:spacing w:after="0" w:line="240" w:lineRule="auto"/>
+        <w:jc w:val="center"/>
+        <w:rPr>
+          <w:rFonts w:ascii="Bookman Old Style" w:hAnsi="Bookman Old Style" w:cs="Arial"/>
+          <w:b/>
+          <w:sz w:val="32"/>
+        </w:rPr>
+      </w:pPr>
+    </w:p>
+    <w:p>
+      <w:pPr>
+        <w:spacing w:after="0" w:line="240" w:lineRule="auto"/>
+        <w:jc w:val="center"/>
+        <w:rPr>
+          <w:rFonts w:ascii="Bookman Old Style" w:hAnsi="Bookman Old Style" w:cs="Arial"/>
+          <w:b/>
+          <w:sz w:val="32"/>
+        </w:rPr>
+      </w:pPr>
+    </w:p>
+    <w:p>
+      <w:pPr>
+        <w:spacing w:after="0" w:line="240" w:lineRule="auto"/>
+        <w:jc w:val="center"/>
+        <w:rPr>
+          <w:rFonts w:ascii="Bookman Old Style" w:hAnsi="Bookman Old Style" w:cs="Arial"/>
+          <w:b/>
+          <w:sz w:val="32"/>
+        </w:rPr>
+      </w:pPr>
+      <w:r>
+        <w:rPr>
+          <w:rFonts w:hint="default" w:ascii="Bookman Old Style" w:hAnsi="Bookman Old Style" w:cs="Arial"/>
+          <w:b/>
+          <w:sz w:val="32"/>
+          <w:lang w:val="en-US"/>
+        </w:rPr>
+        <w:t>P</w:t>
+      </w:r>
+      <w:r>
+        <w:rPr>
+          <w:rFonts w:ascii="Bookman Old Style" w:hAnsi="Bookman Old Style" w:cs="Arial"/>
+          <w:b/>
+          <w:sz w:val="32"/>
+        </w:rPr>
+        <w:t>EMERINTAH KABUPATEN BINTAN</w:t>
+      </w:r>
+    </w:p>
+    <w:p>
+      <w:pPr>
+        <w:spacing w:after="0" w:line="240" w:lineRule="auto"/>
+        <w:jc w:val="center"/>
+        <w:rPr>
+          <w:rFonts w:ascii="Bookman Old Style" w:hAnsi="Bookman Old Style" w:cs="Arial"/>
+          <w:b/>
+          <w:sz w:val="28"/>
+        </w:rPr>
+      </w:pPr>
+      <w:r>
+        <w:rPr>
+          <w:rFonts w:hint="default" w:ascii="Bookman Old Style" w:hAnsi="Bookman Old Style" w:cs="Arial"/>
+          <w:b/>
+          <w:sz w:val="28"/>
+          <w:lang w:val="en-US"/>
+        </w:rPr>
+        <w:t>D</w:t>
+      </w:r>
+      <w:r>
+        <w:rPr>
+          <w:rFonts w:ascii="Bookman Old Style" w:hAnsi="Bookman Old Style" w:cs="Arial"/>
+          <w:b/>
+          <w:sz w:val="28"/>
+        </w:rPr>
+        <w:t xml:space="preserve">INAS KESEHATAN </w:t>
+      </w:r>
+    </w:p>
+    <w:p>
+      <w:pPr>
+        <w:spacing w:after="0" w:line="240" w:lineRule="auto"/>
+        <w:jc w:val="center"/>
+        <w:rPr>
+          <w:rFonts w:ascii="Bookman Old Style" w:hAnsi="Bookman Old Style" w:cs="Arial"/>
+          <w:b/>
+          <w:sz w:val="44"/>
+        </w:rPr>
+      </w:pPr>
+      <w:r>
+        <w:rPr>
+          <w:rFonts w:ascii="Bookman Old Style" w:hAnsi="Bookman Old Style" w:cs="Arial"/>
+          <w:b/>
+          <w:sz w:val="44"/>
+        </w:rPr>
+        <w:t>UPTD PUSKESMAS BERAKIT</w:t>
+      </w:r>
+    </w:p>
+    <w:p>
+      <w:pPr>
+        <w:spacing w:after="0" w:line="240" w:lineRule="auto"/>
+        <w:ind w:left="0" w:right="0" w:firstLine="0"/>
+        <w:jc w:val="left"/>
+        <w:rPr>
+          <w:rFonts w:ascii="Bookman Old Style" w:hAnsi="Bookman Old Style" w:eastAsia="Times New Roman" w:cs="Arial"/>
+          <w:lang w:val="en-GB" w:eastAsia="en-GB"/>
+        </w:rPr>
+      </w:pPr>
+      <w:r>
+        <w:rPr>
+          <w:rFonts w:ascii="Bookman Old Style" w:hAnsi="Bookman Old Style" w:eastAsia="Times New Roman" w:cs="Arial"/>
+          <w:lang w:val="en-GB" w:eastAsia="en-GB"/>
+        </w:rPr>
+        <w:br w:type="page"/>
+      </w:r>
+    </w:p>
     <w:tbl>
       <w:tblPr>
         <w:tblStyle w:val="3"/>
@@ -92,7 +793,7 @@
                           </pic:cNvPicPr>
                         </pic:nvPicPr>
                         <pic:blipFill>
-                          <a:blip r:embed="rId6">
+                          <a:blip r:embed="rId9">
                             <a:extLst>
                               <a:ext uri="{28A0092B-C50C-407E-A947-70E740481C1C}">
                                 <a14:useLocalDpi xmlns:a14="http://schemas.microsoft.com/office/drawing/2010/main" val="0"/>
@@ -146,13 +847,78 @@
             </w:pPr>
             <w:r>
               <w:rPr>
+                <w:rFonts w:hint="default" w:ascii="Bookman Old Style" w:hAnsi="Bookman Old Style" w:eastAsia="Times New Roman" w:cs="Arial"/>
+                <w:sz w:val="16"/>
+                <w:szCs w:val="16"/>
+                <w:lang w:val="en-US" w:eastAsia="en-GB"/>
+              </w:rPr>
+              <w:drawing>
+                <wp:anchor distT="0" distB="0" distL="114300" distR="114300" simplePos="0" relativeHeight="251664384" behindDoc="1" locked="0" layoutInCell="1" allowOverlap="1">
+                  <wp:simplePos x="0" y="0"/>
+                  <wp:positionH relativeFrom="column">
+                    <wp:posOffset>2813685</wp:posOffset>
+                  </wp:positionH>
+                  <wp:positionV relativeFrom="paragraph">
+                    <wp:posOffset>-613410</wp:posOffset>
+                  </wp:positionV>
+                  <wp:extent cx="1924685" cy="708025"/>
+                  <wp:effectExtent l="0" t="0" r="0" b="15875"/>
+                  <wp:wrapNone/>
+                  <wp:docPr id="4" name="Picture 4" descr="dokumen_terkendali"/>
+                  <wp:cNvGraphicFramePr>
+                    <a:graphicFrameLocks xmlns:a="http://schemas.openxmlformats.org/drawingml/2006/main" noChangeAspect="1"/>
+                  </wp:cNvGraphicFramePr>
+                  <a:graphic xmlns:a="http://schemas.openxmlformats.org/drawingml/2006/main">
+                    <a:graphicData uri="http://schemas.openxmlformats.org/drawingml/2006/picture">
+                      <pic:pic xmlns:pic="http://schemas.openxmlformats.org/drawingml/2006/picture">
+                        <pic:nvPicPr>
+                          <pic:cNvPr id="4" name="Picture 4" descr="dokumen_terkendali"/>
+                          <pic:cNvPicPr>
+                            <a:picLocks noChangeAspect="1"/>
+                          </pic:cNvPicPr>
+                        </pic:nvPicPr>
+                        <pic:blipFill>
+                          <a:blip r:embed="rId10"/>
+                          <a:stretch>
+                            <a:fillRect/>
+                          </a:stretch>
+                        </pic:blipFill>
+                        <pic:spPr>
+                          <a:xfrm>
+                            <a:off x="0" y="0"/>
+                            <a:ext cx="1924685" cy="708025"/>
+                          </a:xfrm>
+                          <a:prstGeom prst="rect">
+                            <a:avLst/>
+                          </a:prstGeom>
+                        </pic:spPr>
+                      </pic:pic>
+                    </a:graphicData>
+                  </a:graphic>
+                </wp:anchor>
+              </w:drawing>
+            </w:r>
+            <w:r>
+              <w:rPr>
                 <w:rFonts w:hint="default" w:ascii="Arial" w:hAnsi="Arial" w:eastAsia="Times New Roman" w:cs="Arial"/>
                 <w:b/>
                 <w:sz w:val="28"/>
                 <w:szCs w:val="28"/>
                 <w:lang w:eastAsia="en-GB"/>
               </w:rPr>
-              <w:t>Pengendalian Sediaan Farmasi dan Bahan Medis Habis Pakai</w:t>
+              <w:t>Pen</w:t>
+            </w:r>
+            <w:bookmarkStart w:id="0" w:name="_GoBack"/>
+            <w:bookmarkEnd w:id="0"/>
+            <w:r>
+              <w:rPr>
+                <w:rFonts w:hint="default" w:ascii="Arial" w:hAnsi="Arial" w:eastAsia="Times New Roman" w:cs="Arial"/>
+                <w:b/>
+                <w:sz w:val="28"/>
+                <w:szCs w:val="28"/>
+                <w:lang w:eastAsia="en-GB"/>
+              </w:rPr>
+              <w:t>gendalian Sediaan Farmasi dan Bahan Medis Habis Pakai</w:t>
             </w:r>
           </w:p>
         </w:tc>
@@ -204,7 +970,7 @@
                           </pic:cNvPicPr>
                         </pic:nvPicPr>
                         <pic:blipFill>
-                          <a:blip r:embed="rId7">
+                          <a:blip r:embed="rId11">
                             <a:extLst>
                               <a:ext uri="{28A0092B-C50C-407E-A947-70E740481C1C}">
                                 <a14:useLocalDpi xmlns:a14="http://schemas.microsoft.com/office/drawing/2010/main" val="0"/>
@@ -869,6 +1635,59 @@
                 <w:lang w:val="en-GB" w:eastAsia="en-GB"/>
               </w:rPr>
             </w:pPr>
+            <w:r>
+              <w:rPr>
+                <w:rFonts w:hint="default" w:ascii="Bookman Old Style" w:hAnsi="Bookman Old Style" w:eastAsia="Times New Roman" w:cs="Arial"/>
+                <w:sz w:val="16"/>
+                <w:szCs w:val="16"/>
+                <w:lang w:val="en-US" w:eastAsia="en-GB"/>
+              </w:rPr>
+              <w:drawing>
+                <wp:anchor distT="0" distB="0" distL="114300" distR="114300" simplePos="0" relativeHeight="251663360" behindDoc="1" locked="0" layoutInCell="1" allowOverlap="1">
+                  <wp:simplePos x="0" y="0"/>
+                  <wp:positionH relativeFrom="column">
+                    <wp:posOffset>1096010</wp:posOffset>
+                  </wp:positionH>
+                  <wp:positionV relativeFrom="paragraph">
+                    <wp:posOffset>-238125</wp:posOffset>
+                  </wp:positionV>
+                  <wp:extent cx="930275" cy="988060"/>
+                  <wp:effectExtent l="0" t="0" r="0" b="2540"/>
+                  <wp:wrapNone/>
+                  <wp:docPr id="2" name="Picture 2" descr="ttd_mentor-removebg"/>
+                  <wp:cNvGraphicFramePr>
+                    <a:graphicFrameLocks xmlns:a="http://schemas.openxmlformats.org/drawingml/2006/main" noChangeAspect="1"/>
+                  </wp:cNvGraphicFramePr>
+                  <a:graphic xmlns:a="http://schemas.openxmlformats.org/drawingml/2006/main">
+                    <a:graphicData uri="http://schemas.openxmlformats.org/drawingml/2006/picture">
+                      <pic:pic xmlns:pic="http://schemas.openxmlformats.org/drawingml/2006/picture">
+                        <pic:nvPicPr>
+                          <pic:cNvPr id="2" name="Picture 2" descr="ttd_mentor-removebg"/>
+                          <pic:cNvPicPr>
+                            <a:picLocks noChangeAspect="1"/>
+                          </pic:cNvPicPr>
+                        </pic:nvPicPr>
+                        <pic:blipFill>
+                          <a:blip r:embed="rId12"/>
+                          <a:stretch>
+                            <a:fillRect/>
+                          </a:stretch>
+                        </pic:blipFill>
+                        <pic:spPr>
+                          <a:xfrm>
+                            <a:off x="0" y="0"/>
+                            <a:ext cx="930275" cy="988060"/>
+                          </a:xfrm>
+                          <a:prstGeom prst="rect">
+                            <a:avLst/>
+                          </a:prstGeom>
+                        </pic:spPr>
+                      </pic:pic>
+                    </a:graphicData>
+                  </a:graphic>
+                </wp:anchor>
+              </w:drawing>
+            </w:r>
           </w:p>
           <w:p>
             <w:pPr>
@@ -1100,18 +1919,7 @@
                 <w:szCs w:val="22"/>
                 <w:lang w:eastAsia="en-GB"/>
               </w:rPr>
-              <w:t>Pengendalian sediaan farmasi dan bahan medis habis pakai adalah suatu kegiatan untuk memastikan tercapainya sasaran yang diinginkan sesuai dengan strategi dan program yang telah ditetapkan sehingga tidak terjadi</w:t>
-            </w:r>
-            <w:bookmarkStart w:id="0" w:name="_GoBack"/>
-            <w:bookmarkEnd w:id="0"/>
-            <w:r>
-              <w:rPr>
-                <w:rFonts w:ascii="Bookman Old Style" w:hAnsi="Bookman Old Style" w:cs="Arial"/>
-                <w:sz w:val="22"/>
-                <w:szCs w:val="22"/>
-                <w:lang w:eastAsia="en-GB"/>
-              </w:rPr>
-              <w:t xml:space="preserve"> kelebihan dan kekurangan/kekosongan obat di puskesmas</w:t>
+              <w:t>Pengendalian sediaan farmasi dan bahan medis habis pakai adalah suatu kegiatan untuk memastikan tercapainya sasaran yang diinginkan sesuai dengan strategi dan program yang telah ditetapkan sehingga tidak terjadi kelebihan dan kekurangan/kekosongan obat di puskesmas</w:t>
             </w:r>
           </w:p>
         </w:tc>

</xml_diff>